<commit_message>
Updating testing document to include AI questions and smaller boxes
</commit_message>
<xml_diff>
--- a/dissertation/Appendix/TestingDocument.docx
+++ b/dissertation/Appendix/TestingDocument.docx
@@ -280,7 +280,7 @@
             <v:stroke joinstyle="miter"/>
             <v:path gradientshapeok="t" o:connecttype="rect"/>
           </v:shapetype>
-          <v:shape id="_x0000_s1026" type="#_x0000_t202" style="position:absolute;margin-left:-5.95pt;margin-top:19.25pt;width:457.45pt;height:103.5pt;z-index:251660288;mso-width-relative:margin;mso-height-relative:margin">
+          <v:shape id="_x0000_s1026" type="#_x0000_t202" style="position:absolute;margin-left:-5.95pt;margin-top:19.25pt;width:457.45pt;height:49.15pt;z-index:251660288;mso-width-relative:margin;mso-height-relative:margin">
             <v:textbox>
               <w:txbxContent>
                 <w:p/>
@@ -324,24 +324,6 @@
           <w:szCs w:val="24"/>
         </w:rPr>
       </w:pPr>
-    </w:p>
-    <w:p>
-      <w:pPr>
-        <w:rPr>
-          <w:b/>
-          <w:sz w:val="24"/>
-          <w:szCs w:val="24"/>
-        </w:rPr>
-      </w:pPr>
-    </w:p>
-    <w:p>
-      <w:pPr>
-        <w:rPr>
-          <w:b/>
-          <w:sz w:val="24"/>
-          <w:szCs w:val="24"/>
-        </w:rPr>
-      </w:pPr>
       <w:r>
         <w:rPr>
           <w:b/>
@@ -351,7 +333,7 @@
           <w:lang w:eastAsia="en-GB"/>
         </w:rPr>
         <w:pict>
-          <v:shape id="_x0000_s1027" type="#_x0000_t202" style="position:absolute;margin-left:-5.95pt;margin-top:20pt;width:457.45pt;height:103.5pt;z-index:251661312;mso-width-relative:margin;mso-height-relative:margin">
+          <v:shape id="_x0000_s1027" type="#_x0000_t202" style="position:absolute;margin-left:-5.95pt;margin-top:20pt;width:457.45pt;height:49pt;z-index:251661312;mso-width-relative:margin;mso-height-relative:margin">
             <v:textbox>
               <w:txbxContent>
                 <w:p/>
@@ -395,24 +377,6 @@
           <w:szCs w:val="24"/>
         </w:rPr>
       </w:pPr>
-    </w:p>
-    <w:p>
-      <w:pPr>
-        <w:rPr>
-          <w:b/>
-          <w:sz w:val="24"/>
-          <w:szCs w:val="24"/>
-        </w:rPr>
-      </w:pPr>
-    </w:p>
-    <w:p>
-      <w:pPr>
-        <w:rPr>
-          <w:b/>
-          <w:sz w:val="24"/>
-          <w:szCs w:val="24"/>
-        </w:rPr>
-      </w:pPr>
       <w:r>
         <w:rPr>
           <w:b/>
@@ -422,7 +386,7 @@
           <w:lang w:eastAsia="en-GB"/>
         </w:rPr>
         <w:pict>
-          <v:shape id="_x0000_s1028" type="#_x0000_t202" style="position:absolute;margin-left:-5.95pt;margin-top:23.45pt;width:457.45pt;height:103.5pt;z-index:251662336;mso-width-relative:margin;mso-height-relative:margin">
+          <v:shape id="_x0000_s1028" type="#_x0000_t202" style="position:absolute;margin-left:-5.95pt;margin-top:23.45pt;width:457.45pt;height:45.15pt;z-index:251662336;mso-width-relative:margin;mso-height-relative:margin">
             <v:textbox>
               <w:txbxContent>
                 <w:p/>
@@ -466,24 +430,6 @@
           <w:szCs w:val="24"/>
         </w:rPr>
       </w:pPr>
-    </w:p>
-    <w:p>
-      <w:pPr>
-        <w:rPr>
-          <w:b/>
-          <w:sz w:val="24"/>
-          <w:szCs w:val="24"/>
-        </w:rPr>
-      </w:pPr>
-    </w:p>
-    <w:p>
-      <w:pPr>
-        <w:rPr>
-          <w:b/>
-          <w:sz w:val="24"/>
-          <w:szCs w:val="24"/>
-        </w:rPr>
-      </w:pPr>
       <w:r>
         <w:rPr>
           <w:b/>
@@ -493,7 +439,7 @@
           <w:lang w:eastAsia="en-GB"/>
         </w:rPr>
         <w:pict>
-          <v:shape id="_x0000_s1029" type="#_x0000_t202" style="position:absolute;margin-left:-7.45pt;margin-top:21.2pt;width:457.45pt;height:103.5pt;z-index:251663360;mso-width-relative:margin;mso-height-relative:margin">
+          <v:shape id="_x0000_s1029" type="#_x0000_t202" style="position:absolute;margin-left:-7.45pt;margin-top:21.2pt;width:458.95pt;height:49.35pt;z-index:251663360;mso-width-relative:margin;mso-height-relative:margin">
             <v:textbox style="mso-next-textbox:#_x0000_s1029">
               <w:txbxContent>
                 <w:p/>
@@ -537,24 +483,6 @@
           <w:szCs w:val="24"/>
         </w:rPr>
       </w:pPr>
-    </w:p>
-    <w:p>
-      <w:pPr>
-        <w:rPr>
-          <w:b/>
-          <w:sz w:val="24"/>
-          <w:szCs w:val="24"/>
-        </w:rPr>
-      </w:pPr>
-    </w:p>
-    <w:p>
-      <w:pPr>
-        <w:rPr>
-          <w:b/>
-          <w:sz w:val="24"/>
-          <w:szCs w:val="24"/>
-        </w:rPr>
-      </w:pPr>
       <w:r>
         <w:rPr>
           <w:b/>
@@ -564,7 +492,7 @@
           <w:lang w:eastAsia="en-GB"/>
         </w:rPr>
         <w:pict>
-          <v:shape id="_x0000_s1030" type="#_x0000_t202" style="position:absolute;margin-left:-7.45pt;margin-top:19pt;width:457.45pt;height:103.5pt;z-index:251664384;mso-width-relative:margin;mso-height-relative:margin">
+          <v:shape id="_x0000_s1030" type="#_x0000_t202" style="position:absolute;margin-left:-7.45pt;margin-top:19pt;width:457.35pt;height:52.75pt;z-index:251664384;mso-width-relative:margin;mso-height-relative:margin">
             <v:textbox>
               <w:txbxContent>
                 <w:p/>
@@ -612,6 +540,78 @@
     <w:p>
       <w:pPr>
         <w:rPr>
+          <w:b/>
+          <w:sz w:val="24"/>
+          <w:szCs w:val="24"/>
+        </w:rPr>
+      </w:pPr>
+    </w:p>
+    <w:p>
+      <w:pPr>
+        <w:rPr>
+          <w:b/>
+          <w:sz w:val="24"/>
+          <w:szCs w:val="24"/>
+        </w:rPr>
+      </w:pPr>
+    </w:p>
+    <w:p>
+      <w:pPr>
+        <w:rPr>
+          <w:b/>
+          <w:sz w:val="24"/>
+          <w:szCs w:val="24"/>
+        </w:rPr>
+      </w:pPr>
+    </w:p>
+    <w:p>
+      <w:pPr>
+        <w:rPr>
+          <w:b/>
+          <w:sz w:val="24"/>
+          <w:szCs w:val="24"/>
+        </w:rPr>
+      </w:pPr>
+    </w:p>
+    <w:p>
+      <w:pPr>
+        <w:rPr>
+          <w:b/>
+          <w:sz w:val="24"/>
+          <w:szCs w:val="24"/>
+        </w:rPr>
+      </w:pPr>
+    </w:p>
+    <w:p>
+      <w:pPr>
+        <w:rPr>
+          <w:b/>
+          <w:sz w:val="24"/>
+          <w:szCs w:val="24"/>
+        </w:rPr>
+      </w:pPr>
+    </w:p>
+    <w:p>
+      <w:pPr>
+        <w:rPr>
+          <w:b/>
+          <w:sz w:val="24"/>
+          <w:szCs w:val="24"/>
+        </w:rPr>
+      </w:pPr>
+    </w:p>
+    <w:p>
+      <w:pPr>
+        <w:rPr>
+          <w:b/>
+          <w:sz w:val="24"/>
+          <w:szCs w:val="24"/>
+        </w:rPr>
+      </w:pPr>
+    </w:p>
+    <w:p>
+      <w:pPr>
+        <w:rPr>
           <w:sz w:val="24"/>
           <w:szCs w:val="24"/>
         </w:rPr>
@@ -671,7 +671,7 @@
           <w:lang w:eastAsia="en-GB"/>
         </w:rPr>
         <w:pict>
-          <v:shape id="_x0000_s1031" type="#_x0000_t202" style="position:absolute;margin-left:-7.55pt;margin-top:21.55pt;width:457.45pt;height:103.5pt;z-index:251665408;mso-width-relative:margin;mso-height-relative:margin">
+          <v:shape id="_x0000_s1031" type="#_x0000_t202" style="position:absolute;margin-left:-7.55pt;margin-top:21.55pt;width:457.45pt;height:51.25pt;z-index:251665408;mso-width-relative:margin;mso-height-relative:margin">
             <v:textbox>
               <w:txbxContent>
                 <w:p/>
@@ -731,24 +731,6 @@
           <w:szCs w:val="24"/>
         </w:rPr>
       </w:pPr>
-    </w:p>
-    <w:p>
-      <w:pPr>
-        <w:rPr>
-          <w:b/>
-          <w:sz w:val="24"/>
-          <w:szCs w:val="24"/>
-        </w:rPr>
-      </w:pPr>
-    </w:p>
-    <w:p>
-      <w:pPr>
-        <w:rPr>
-          <w:b/>
-          <w:sz w:val="24"/>
-          <w:szCs w:val="24"/>
-        </w:rPr>
-      </w:pPr>
       <w:r>
         <w:rPr>
           <w:b/>
@@ -758,7 +740,7 @@
           <w:lang w:eastAsia="en-GB"/>
         </w:rPr>
         <w:pict>
-          <v:shape id="_x0000_s1032" type="#_x0000_t202" style="position:absolute;margin-left:-10.55pt;margin-top:21.6pt;width:457.45pt;height:103.5pt;z-index:251666432;mso-width-relative:margin;mso-height-relative:margin">
+          <v:shape id="_x0000_s1032" type="#_x0000_t202" style="position:absolute;margin-left:-10.55pt;margin-top:21.6pt;width:457.45pt;height:53.65pt;z-index:251666432;mso-width-relative:margin;mso-height-relative:margin">
             <v:textbox>
               <w:txbxContent>
                 <w:p/>
@@ -802,24 +784,6 @@
           <w:szCs w:val="24"/>
         </w:rPr>
       </w:pPr>
-    </w:p>
-    <w:p>
-      <w:pPr>
-        <w:rPr>
-          <w:b/>
-          <w:sz w:val="24"/>
-          <w:szCs w:val="24"/>
-        </w:rPr>
-      </w:pPr>
-    </w:p>
-    <w:p>
-      <w:pPr>
-        <w:rPr>
-          <w:b/>
-          <w:sz w:val="24"/>
-          <w:szCs w:val="24"/>
-        </w:rPr>
-      </w:pPr>
       <w:r>
         <w:rPr>
           <w:b/>
@@ -829,7 +793,7 @@
           <w:lang w:eastAsia="en-GB"/>
         </w:rPr>
         <w:pict>
-          <v:shape id="_x0000_s1033" type="#_x0000_t202" style="position:absolute;margin-left:-12.05pt;margin-top:24.6pt;width:457.45pt;height:103.5pt;z-index:251667456;mso-width-relative:margin;mso-height-relative:margin">
+          <v:shape id="_x0000_s1033" type="#_x0000_t202" style="position:absolute;margin-left:-12.05pt;margin-top:24.6pt;width:457.45pt;height:48.9pt;z-index:251667456;mso-width-relative:margin;mso-height-relative:margin">
             <v:textbox>
               <w:txbxContent>
                 <w:p/>
@@ -873,24 +837,6 @@
           <w:szCs w:val="24"/>
         </w:rPr>
       </w:pPr>
-    </w:p>
-    <w:p>
-      <w:pPr>
-        <w:rPr>
-          <w:b/>
-          <w:sz w:val="24"/>
-          <w:szCs w:val="24"/>
-        </w:rPr>
-      </w:pPr>
-    </w:p>
-    <w:p>
-      <w:pPr>
-        <w:rPr>
-          <w:b/>
-          <w:sz w:val="24"/>
-          <w:szCs w:val="24"/>
-        </w:rPr>
-      </w:pPr>
       <w:r>
         <w:rPr>
           <w:b/>
@@ -900,7 +846,7 @@
           <w:lang w:eastAsia="en-GB"/>
         </w:rPr>
         <w:pict>
-          <v:shape id="_x0000_s1034" type="#_x0000_t202" style="position:absolute;margin-left:-13.55pt;margin-top:22.35pt;width:457.45pt;height:103.5pt;z-index:251668480;mso-width-relative:margin;mso-height-relative:margin">
+          <v:shape id="_x0000_s1034" type="#_x0000_t202" style="position:absolute;margin-left:-13.55pt;margin-top:22.35pt;width:457.45pt;height:50.85pt;z-index:251668480;mso-width-relative:margin;mso-height-relative:margin">
             <v:textbox>
               <w:txbxContent>
                 <w:p/>
@@ -944,24 +890,6 @@
           <w:szCs w:val="24"/>
         </w:rPr>
       </w:pPr>
-    </w:p>
-    <w:p>
-      <w:pPr>
-        <w:rPr>
-          <w:b/>
-          <w:sz w:val="24"/>
-          <w:szCs w:val="24"/>
-        </w:rPr>
-      </w:pPr>
-    </w:p>
-    <w:p>
-      <w:pPr>
-        <w:rPr>
-          <w:b/>
-          <w:sz w:val="24"/>
-          <w:szCs w:val="24"/>
-        </w:rPr>
-      </w:pPr>
       <w:r>
         <w:rPr>
           <w:b/>
@@ -971,7 +899,7 @@
           <w:lang w:eastAsia="en-GB"/>
         </w:rPr>
         <w:pict>
-          <v:shape id="_x0000_s1035" type="#_x0000_t202" style="position:absolute;margin-left:-12.8pt;margin-top:22.4pt;width:457.45pt;height:103.5pt;z-index:251669504;mso-width-relative:margin;mso-height-relative:margin">
+          <v:shape id="_x0000_s1035" type="#_x0000_t202" style="position:absolute;margin-left:-12.8pt;margin-top:22.4pt;width:458.2pt;height:58.75pt;z-index:251669504;mso-width-relative:margin;mso-height-relative:margin">
             <v:textbox>
               <w:txbxContent>
                 <w:p/>
@@ -1019,6 +947,78 @@
     <w:p>
       <w:pPr>
         <w:rPr>
+          <w:b/>
+          <w:sz w:val="24"/>
+          <w:szCs w:val="24"/>
+        </w:rPr>
+      </w:pPr>
+    </w:p>
+    <w:p>
+      <w:pPr>
+        <w:rPr>
+          <w:b/>
+          <w:sz w:val="24"/>
+          <w:szCs w:val="24"/>
+        </w:rPr>
+      </w:pPr>
+    </w:p>
+    <w:p>
+      <w:pPr>
+        <w:rPr>
+          <w:b/>
+          <w:sz w:val="24"/>
+          <w:szCs w:val="24"/>
+        </w:rPr>
+      </w:pPr>
+    </w:p>
+    <w:p>
+      <w:pPr>
+        <w:rPr>
+          <w:b/>
+          <w:sz w:val="24"/>
+          <w:szCs w:val="24"/>
+        </w:rPr>
+      </w:pPr>
+    </w:p>
+    <w:p>
+      <w:pPr>
+        <w:rPr>
+          <w:b/>
+          <w:sz w:val="24"/>
+          <w:szCs w:val="24"/>
+        </w:rPr>
+      </w:pPr>
+    </w:p>
+    <w:p>
+      <w:pPr>
+        <w:rPr>
+          <w:b/>
+          <w:sz w:val="24"/>
+          <w:szCs w:val="24"/>
+        </w:rPr>
+      </w:pPr>
+    </w:p>
+    <w:p>
+      <w:pPr>
+        <w:rPr>
+          <w:b/>
+          <w:sz w:val="24"/>
+          <w:szCs w:val="24"/>
+        </w:rPr>
+      </w:pPr>
+    </w:p>
+    <w:p>
+      <w:pPr>
+        <w:rPr>
+          <w:b/>
+          <w:sz w:val="24"/>
+          <w:szCs w:val="24"/>
+        </w:rPr>
+      </w:pPr>
+    </w:p>
+    <w:p>
+      <w:pPr>
+        <w:rPr>
           <w:sz w:val="24"/>
           <w:szCs w:val="24"/>
         </w:rPr>
@@ -1037,7 +1037,14 @@
           <w:sz w:val="24"/>
           <w:szCs w:val="24"/>
         </w:rPr>
-        <w:t>After your usage of the problem solver, consider the general interface and answer the questions below.</w:t>
+        <w:t xml:space="preserve">After your usage of the problem solver, consider </w:t>
+      </w:r>
+      <w:r>
+        <w:rPr>
+          <w:sz w:val="24"/>
+          <w:szCs w:val="24"/>
+        </w:rPr>
+        <w:t>the questions below.</w:t>
       </w:r>
     </w:p>
     <w:p>
@@ -1057,7 +1064,7 @@
           <w:lang w:eastAsia="en-GB"/>
         </w:rPr>
         <w:pict>
-          <v:shape id="_x0000_s1038" type="#_x0000_t202" style="position:absolute;margin-left:-3.05pt;margin-top:23.8pt;width:457.45pt;height:103.5pt;z-index:251672576;mso-width-relative:margin;mso-height-relative:margin">
+          <v:shape id="_x0000_s1038" type="#_x0000_t202" style="position:absolute;margin-left:-3.05pt;margin-top:23.8pt;width:457.45pt;height:61.85pt;z-index:251672576;mso-width-relative:margin;mso-height-relative:margin">
             <v:textbox>
               <w:txbxContent>
                 <w:p/>
@@ -1110,15 +1117,6 @@
           <w:szCs w:val="24"/>
         </w:rPr>
       </w:pPr>
-    </w:p>
-    <w:p>
-      <w:pPr>
-        <w:rPr>
-          <w:b/>
-          <w:sz w:val="24"/>
-          <w:szCs w:val="24"/>
-        </w:rPr>
-      </w:pPr>
       <w:r>
         <w:rPr>
           <w:b/>
@@ -1128,7 +1126,7 @@
           <w:lang w:eastAsia="en-GB"/>
         </w:rPr>
         <w:pict>
-          <v:shape id="_x0000_s1036" type="#_x0000_t202" style="position:absolute;margin-left:-3.05pt;margin-top:23.1pt;width:457.45pt;height:103.5pt;z-index:251670528;mso-width-relative:margin;mso-height-relative:margin">
+          <v:shape id="_x0000_s1036" type="#_x0000_t202" style="position:absolute;margin-left:-3.05pt;margin-top:23.1pt;width:457.45pt;height:67.65pt;z-index:251670528;mso-width-relative:margin;mso-height-relative:margin">
             <v:textbox>
               <w:txbxContent>
                 <w:p/>
@@ -1154,6 +1152,75 @@
           <w:szCs w:val="24"/>
         </w:rPr>
       </w:pPr>
+    </w:p>
+    <w:p>
+      <w:pPr>
+        <w:rPr>
+          <w:b/>
+          <w:sz w:val="24"/>
+          <w:szCs w:val="24"/>
+        </w:rPr>
+      </w:pPr>
+    </w:p>
+    <w:p>
+      <w:pPr>
+        <w:rPr>
+          <w:b/>
+          <w:sz w:val="24"/>
+          <w:szCs w:val="24"/>
+        </w:rPr>
+      </w:pPr>
+    </w:p>
+    <w:p>
+      <w:pPr>
+        <w:rPr>
+          <w:b/>
+          <w:sz w:val="24"/>
+          <w:szCs w:val="24"/>
+        </w:rPr>
+      </w:pPr>
+      <w:r>
+        <w:rPr>
+          <w:b/>
+          <w:noProof/>
+          <w:sz w:val="24"/>
+          <w:szCs w:val="24"/>
+          <w:lang w:eastAsia="en-GB"/>
+        </w:rPr>
+        <w:pict>
+          <v:shape id="_x0000_s1040" type="#_x0000_t202" style="position:absolute;margin-left:-3.05pt;margin-top:23.9pt;width:457.45pt;height:67.65pt;z-index:251673600;mso-width-relative:margin;mso-height-relative:margin">
+            <v:textbox>
+              <w:txbxContent>
+                <w:p/>
+              </w:txbxContent>
+            </v:textbox>
+          </v:shape>
+        </w:pict>
+      </w:r>
+      <w:r>
+        <w:rPr>
+          <w:b/>
+          <w:sz w:val="24"/>
+          <w:szCs w:val="24"/>
+        </w:rPr>
+        <w:t>How well do you think the AI played</w:t>
+      </w:r>
+      <w:r>
+        <w:rPr>
+          <w:b/>
+          <w:sz w:val="24"/>
+          <w:szCs w:val="24"/>
+        </w:rPr>
+        <w:t xml:space="preserve"> if you used it</w:t>
+      </w:r>
+      <w:r>
+        <w:rPr>
+          <w:b/>
+          <w:sz w:val="24"/>
+          <w:szCs w:val="24"/>
+        </w:rPr>
+        <w:t>? Please give reasons for or against.</w:t>
+      </w:r>
     </w:p>
     <w:p>
       <w:pPr>

</xml_diff>